<commit_message>
Pi2go WS6.  Tidying up initio simulator exercises.
</commit_message>
<xml_diff>
--- a/resources/initio_sim/Ex11-InitioSimulator-LineFollowing.docx
+++ b/resources/initio_sim/Ex11-InitioSimulator-LineFollowing.docx
@@ -64,6 +64,19 @@
           <w:rFonts w:ascii="Calibri" w:eastAsia="Calibri" w:hAnsi="Calibri" w:cs="Calibri"/>
         </w:rPr>
       </w:pPr>
+      <w:r>
+        <w:rPr>
+          <w:rFonts w:ascii="Calibri" w:eastAsia="Calibri" w:hAnsi="Calibri" w:cs="Calibri"/>
+          <w:b/>
+        </w:rPr>
+        <w:t xml:space="preserve">AIM: </w:t>
+      </w:r>
+      <w:r>
+        <w:rPr>
+          <w:rFonts w:ascii="Calibri" w:eastAsia="Calibri" w:hAnsi="Calibri" w:cs="Calibri"/>
+        </w:rPr>
+        <w:t>This exercise sheet provides and additional challenge problem similar to that in WS11.</w:t>
+      </w:r>
     </w:p>
     <w:p>
       <w:pPr>
@@ -71,6 +84,15 @@
           <w:rFonts w:ascii="Calibri" w:eastAsia="Calibri" w:hAnsi="Calibri" w:cs="Calibri"/>
         </w:rPr>
       </w:pPr>
+      <w:bookmarkStart w:id="0" w:name="_GoBack"/>
+      <w:bookmarkEnd w:id="0"/>
+    </w:p>
+    <w:p>
+      <w:pPr>
+        <w:rPr>
+          <w:rFonts w:ascii="Calibri" w:eastAsia="Calibri" w:hAnsi="Calibri" w:cs="Calibri"/>
+        </w:rPr>
+      </w:pPr>
       <w:r>
         <w:rPr>
           <w:rFonts w:ascii="Calibri" w:eastAsia="Calibri" w:hAnsi="Calibri" w:cs="Calibri"/>
@@ -135,8 +157,6 @@
         </w:rPr>
         <w:t>s line sensors are either side of the line and turning left or right as appropriate if one of the line sensors detects the line.  You will have to move the robot to a suitable starting position.</w:t>
       </w:r>
-      <w:bookmarkStart w:id="0" w:name="_GoBack"/>
-      <w:bookmarkEnd w:id="0"/>
     </w:p>
     <w:p>
       <w:pPr>

</xml_diff>